<commit_message>
UPD - with report
</commit_message>
<xml_diff>
--- a/ai_13/sviatoslav_humeniuk/epic 3/epic_3_pactice_and_labs_report_sviatoslav_humeniuk.docx
+++ b/ai_13/sviatoslav_humeniuk/epic 3/epic_3_pactice_and_labs_report_sviatoslav_humeniuk.docx
@@ -242,7 +242,7 @@
           <w:b/>
           <w:sz w:val="28"/>
           <w:szCs w:val="28"/>
-          <w:lang w:val="en-US"/>
+          <w:lang w:val="ru-RU"/>
         </w:rPr>
       </w:pPr>
       <w:r>
@@ -269,7 +269,7 @@
           <w:b/>
           <w:sz w:val="28"/>
           <w:szCs w:val="28"/>
-          <w:lang w:val="en-US"/>
+          <w:lang w:val="ru-RU"/>
         </w:rPr>
         <w:t>3</w:t>
       </w:r>
@@ -5179,59 +5179,118 @@
         <w:jc w:val="both"/>
         <w:rPr>
           <w:rFonts w:ascii="Times New Roman" w:eastAsia="Times New Roman" w:hAnsi="Times New Roman" w:cs="Times New Roman"/>
+          <w:sz w:val="24"/>
+          <w:szCs w:val="24"/>
+        </w:rPr>
+      </w:pPr>
+      <w:r>
+        <w:rPr>
+          <w:rFonts w:ascii="Times New Roman" w:eastAsia="Times New Roman" w:hAnsi="Times New Roman" w:cs="Times New Roman"/>
+          <w:sz w:val="24"/>
+          <w:szCs w:val="24"/>
+        </w:rPr>
+        <w:t xml:space="preserve">Протягом Епіку 3 я провів роботу з функціями, визначив для себе важливі моменти. Також, засвоїв тему </w:t>
+      </w:r>
+      <w:r>
+        <w:rPr>
+          <w:rFonts w:ascii="Times New Roman" w:eastAsia="Times New Roman" w:hAnsi="Times New Roman" w:cs="Times New Roman"/>
+          <w:sz w:val="24"/>
+          <w:szCs w:val="24"/>
+          <w:lang w:val="ru-RU"/>
+        </w:rPr>
+        <w:t>“</w:t>
+      </w:r>
+      <w:r>
+        <w:rPr>
+          <w:rFonts w:ascii="Times New Roman" w:eastAsia="Times New Roman" w:hAnsi="Times New Roman" w:cs="Times New Roman"/>
+          <w:sz w:val="24"/>
+          <w:szCs w:val="24"/>
+        </w:rPr>
+        <w:t>Цикли</w:t>
+      </w:r>
+      <w:r>
+        <w:rPr>
+          <w:rFonts w:ascii="Times New Roman" w:eastAsia="Times New Roman" w:hAnsi="Times New Roman" w:cs="Times New Roman"/>
+          <w:sz w:val="24"/>
+          <w:szCs w:val="24"/>
+          <w:lang w:val="ru-RU"/>
+        </w:rPr>
+        <w:t>”</w:t>
+      </w:r>
+      <w:r>
+        <w:rPr>
+          <w:rFonts w:ascii="Times New Roman" w:eastAsia="Times New Roman" w:hAnsi="Times New Roman" w:cs="Times New Roman"/>
+          <w:sz w:val="24"/>
+          <w:szCs w:val="24"/>
+        </w:rPr>
+        <w:t>, яка є фундаментальною для написання якісного та компактного коду</w:t>
+      </w:r>
+      <w:r>
+        <w:rPr>
+          <w:rFonts w:ascii="Times New Roman" w:eastAsia="Times New Roman" w:hAnsi="Times New Roman" w:cs="Times New Roman"/>
+          <w:sz w:val="24"/>
+          <w:szCs w:val="24"/>
+        </w:rPr>
+        <w:t xml:space="preserve"> і, безумовно, не можна не згадати про перевантаження функції та рекурсію, що допоможуть нам вирішити більш цікаві задачі.</w:t>
+      </w:r>
+    </w:p>
+    <w:p>
+      <w:pPr>
+        <w:spacing w:line="360" w:lineRule="auto"/>
+        <w:jc w:val="both"/>
+        <w:rPr>
+          <w:rFonts w:ascii="Times New Roman" w:eastAsia="Times New Roman" w:hAnsi="Times New Roman" w:cs="Times New Roman"/>
+          <w:sz w:val="24"/>
+          <w:szCs w:val="24"/>
+          <w:lang w:val="en-US"/>
+        </w:rPr>
+      </w:pPr>
+      <w:r>
+        <w:rPr>
+          <w:rFonts w:ascii="Times New Roman" w:eastAsia="Times New Roman" w:hAnsi="Times New Roman" w:cs="Times New Roman"/>
+          <w:sz w:val="24"/>
+          <w:szCs w:val="24"/>
+        </w:rPr>
+        <w:t xml:space="preserve">Посилання на </w:t>
+      </w:r>
+      <w:r>
+        <w:rPr>
+          <w:rFonts w:ascii="Times New Roman" w:eastAsia="Times New Roman" w:hAnsi="Times New Roman" w:cs="Times New Roman"/>
+          <w:sz w:val="24"/>
+          <w:szCs w:val="24"/>
+          <w:lang w:val="en-US"/>
+        </w:rPr>
+        <w:t>Pull Request:</w:t>
+      </w:r>
+    </w:p>
+    <w:p>
+      <w:pPr>
+        <w:spacing w:line="360" w:lineRule="auto"/>
+        <w:jc w:val="both"/>
+        <w:rPr>
+          <w:rFonts w:ascii="Times New Roman" w:eastAsia="Times New Roman" w:hAnsi="Times New Roman" w:cs="Times New Roman"/>
           <w:sz w:val="28"/>
           <w:szCs w:val="28"/>
-        </w:rPr>
-      </w:pPr>
-      <w:r>
-        <w:rPr>
-          <w:rFonts w:ascii="Times New Roman" w:eastAsia="Times New Roman" w:hAnsi="Times New Roman" w:cs="Times New Roman"/>
-          <w:sz w:val="24"/>
-          <w:szCs w:val="24"/>
-        </w:rPr>
-        <w:t xml:space="preserve">Протягом Епіку 3 я провів роботу з функціями, визначив для себе важливі моменти. Також, засвоїв тему </w:t>
-      </w:r>
-      <w:r>
-        <w:rPr>
-          <w:rFonts w:ascii="Times New Roman" w:eastAsia="Times New Roman" w:hAnsi="Times New Roman" w:cs="Times New Roman"/>
-          <w:sz w:val="24"/>
-          <w:szCs w:val="24"/>
-          <w:lang w:val="ru-RU"/>
-        </w:rPr>
-        <w:t>“</w:t>
-      </w:r>
-      <w:r>
-        <w:rPr>
-          <w:rFonts w:ascii="Times New Roman" w:eastAsia="Times New Roman" w:hAnsi="Times New Roman" w:cs="Times New Roman"/>
-          <w:sz w:val="24"/>
-          <w:szCs w:val="24"/>
-        </w:rPr>
-        <w:t>Цикли</w:t>
-      </w:r>
-      <w:r>
-        <w:rPr>
-          <w:rFonts w:ascii="Times New Roman" w:eastAsia="Times New Roman" w:hAnsi="Times New Roman" w:cs="Times New Roman"/>
-          <w:sz w:val="24"/>
-          <w:szCs w:val="24"/>
-          <w:lang w:val="ru-RU"/>
-        </w:rPr>
-        <w:t>”</w:t>
-      </w:r>
-      <w:r>
-        <w:rPr>
-          <w:rFonts w:ascii="Times New Roman" w:eastAsia="Times New Roman" w:hAnsi="Times New Roman" w:cs="Times New Roman"/>
-          <w:sz w:val="24"/>
-          <w:szCs w:val="24"/>
-        </w:rPr>
-        <w:t>, яка є фундаментальною для написання якісного та компактного коду</w:t>
-      </w:r>
-      <w:r>
-        <w:rPr>
-          <w:rFonts w:ascii="Times New Roman" w:eastAsia="Times New Roman" w:hAnsi="Times New Roman" w:cs="Times New Roman"/>
-          <w:sz w:val="24"/>
-          <w:szCs w:val="24"/>
-        </w:rPr>
-        <w:t xml:space="preserve"> і, безумовно, не можна не згадати про перевантаження функції та рекурсію, що допоможуть нам вирішити більш цікаві задачі.</w:t>
+          <w:lang w:val="en-US"/>
+        </w:rPr>
+      </w:pPr>
+      <w:r>
+        <w:rPr>
+          <w:rFonts w:ascii="Times New Roman" w:eastAsia="Times New Roman" w:hAnsi="Times New Roman" w:cs="Times New Roman"/>
+          <w:sz w:val="24"/>
+          <w:szCs w:val="24"/>
+          <w:lang w:val="en-US"/>
+        </w:rPr>
+        <w:t xml:space="preserve"> </w:t>
+      </w:r>
+      <w:r>
+        <w:rPr>
+          <w:rFonts w:ascii="Times New Roman" w:eastAsia="Times New Roman" w:hAnsi="Times New Roman" w:cs="Times New Roman"/>
+          <w:sz w:val="24"/>
+          <w:szCs w:val="24"/>
+          <w:lang w:val="en-US"/>
+        </w:rPr>
+        <w:t>https://github.com/artificial-intelligence-department/ai_programming_playground/pull/605</w:t>
       </w:r>
     </w:p>
     <w:p>
@@ -7382,28 +7441,28 @@
 </file>
 
 <file path=customXml/item1.xml><?xml version="1.0" encoding="utf-8"?>
-<b:Sources xmlns:b="http://schemas.openxmlformats.org/officeDocument/2006/bibliography" xmlns="http://schemas.openxmlformats.org/officeDocument/2006/bibliography" SelectedStyle="\APASixthEditionOfficeOnline.xsl" StyleName="APA" Version="6"/>
-</file>
-
-<file path=customXml/item2.xml><?xml version="1.0" encoding="utf-8"?>
 <go:gDocsCustomXmlDataStorage xmlns:go="http://customooxmlschemas.google.com/" xmlns:r="http://schemas.openxmlformats.org/officeDocument/2006/relationships" uri="GoogleDocsCustomDataVersion2">
   <go:docsCustomData xmlns:go="http://customooxmlschemas.google.com/" roundtripDataSignature="AMtx7miw9kRPXBBteT01okHKU1dIaZel4g==">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</go:docsCustomData>
 </go:gDocsCustomXmlDataStorage>
 </file>
 
-<file path=customXml/itemProps1.xml><?xml version="1.0" encoding="utf-8"?>
-<ds:datastoreItem xmlns:ds="http://schemas.openxmlformats.org/officeDocument/2006/customXml" ds:itemID="{335BE061-4865-4506-A38F-A67C0053700F}">
-  <ds:schemaRefs>
-    <ds:schemaRef ds:uri="http://schemas.openxmlformats.org/officeDocument/2006/bibliography"/>
-  </ds:schemaRefs>
-</ds:datastoreItem>
+<file path=customXml/item2.xml><?xml version="1.0" encoding="utf-8"?>
+<b:Sources xmlns:b="http://schemas.openxmlformats.org/officeDocument/2006/bibliography" xmlns="http://schemas.openxmlformats.org/officeDocument/2006/bibliography" SelectedStyle="\APASixthEditionOfficeOnline.xsl" StyleName="APA" Version="6"/>
 </file>
 
-<file path=customXml/itemProps2.xml><?xml version="1.0" encoding="utf-8"?>
+<file path=customXml/itemProps1.xml><?xml version="1.0" encoding="utf-8"?>
 <ds:datastoreItem xmlns:ds="http://schemas.openxmlformats.org/officeDocument/2006/customXml" ds:itemID="{11111111-1234-1234-1234-123412341234}">
   <ds:schemaRefs>
     <ds:schemaRef ds:uri="http://customooxmlschemas.google.com/"/>
     <ds:schemaRef ds:uri="http://schemas.openxmlformats.org/officeDocument/2006/relationships"/>
   </ds:schemaRefs>
 </ds:datastoreItem>
+</file>
+
+<file path=customXml/itemProps2.xml><?xml version="1.0" encoding="utf-8"?>
+<ds:datastoreItem xmlns:ds="http://schemas.openxmlformats.org/officeDocument/2006/customXml" ds:itemID="{335BE061-4865-4506-A38F-A67C0053700F}">
+  <ds:schemaRefs>
+    <ds:schemaRef ds:uri="http://schemas.openxmlformats.org/officeDocument/2006/bibliography"/>
+  </ds:schemaRefs>
+</ds:datastoreItem>
 </file>
</xml_diff>